<commit_message>
Writing Article and SEO and Write up for the Contact Page
</commit_message>
<xml_diff>
--- a/Articles/2024/6-SASS-Or-SCSS/12-Portfolio-Website/13-The-Contact-Page/13 The Contact Page.docx
+++ b/Articles/2024/6-SASS-Or-SCSS/12-Portfolio-Website/13-The-Contact-Page/13 The Contact Page.docx
@@ -12,6 +12,12 @@
     </w:p>
     <w:sdt>
       <w:sdtPr>
+        <w:rPr>
+          <w:rFonts w:asciiTheme="minorHAnsi" w:eastAsiaTheme="minorHAnsi" w:hAnsiTheme="minorHAnsi" w:cstheme="minorBidi"/>
+          <w:color w:val="auto"/>
+          <w:sz w:val="22"/>
+          <w:szCs w:val="22"/>
+        </w:rPr>
         <w:id w:val="-725065597"/>
         <w:docPartObj>
           <w:docPartGallery w:val="Table of Contents"/>
@@ -20,13 +26,9 @@
       </w:sdtPr>
       <w:sdtEndPr>
         <w:rPr>
-          <w:rFonts w:asciiTheme="minorHAnsi" w:eastAsiaTheme="minorHAnsi" w:hAnsiTheme="minorHAnsi" w:cstheme="minorBidi"/>
           <w:b/>
           <w:bCs/>
           <w:noProof/>
-          <w:color w:val="auto"/>
-          <w:sz w:val="22"/>
-          <w:szCs w:val="22"/>
         </w:rPr>
       </w:sdtEndPr>
       <w:sdtContent>
@@ -682,6 +684,62 @@
     </w:sdt>
     <w:p/>
     <w:p>
+      <w:r>
+        <w:rPr>
+          <w:noProof/>
+        </w:rPr>
+        <w:drawing>
+          <wp:inline distT="0" distB="0" distL="0" distR="0" wp14:anchorId="7766FE8A" wp14:editId="52730646">
+            <wp:extent cx="2571750" cy="2295525"/>
+            <wp:effectExtent l="0" t="0" r="0" b="9525"/>
+            <wp:docPr id="844389357" name="Picture 2"/>
+            <wp:cNvGraphicFramePr>
+              <a:graphicFrameLocks xmlns:a="http://schemas.openxmlformats.org/drawingml/2006/main" noChangeAspect="1"/>
+            </wp:cNvGraphicFramePr>
+            <a:graphic xmlns:a="http://schemas.openxmlformats.org/drawingml/2006/main">
+              <a:graphicData uri="http://schemas.openxmlformats.org/drawingml/2006/picture">
+                <pic:pic xmlns:pic="http://schemas.openxmlformats.org/drawingml/2006/picture">
+                  <pic:nvPicPr>
+                    <pic:cNvPr id="0" name="Picture 2"/>
+                    <pic:cNvPicPr>
+                      <a:picLocks noChangeAspect="1" noChangeArrowheads="1"/>
+                    </pic:cNvPicPr>
+                  </pic:nvPicPr>
+                  <pic:blipFill>
+                    <a:blip r:embed="rId6">
+                      <a:extLst>
+                        <a:ext uri="{28A0092B-C50C-407E-A947-70E740481C1C}">
+                          <a14:useLocalDpi xmlns:a14="http://schemas.microsoft.com/office/drawing/2010/main" val="0"/>
+                        </a:ext>
+                      </a:extLst>
+                    </a:blip>
+                    <a:srcRect/>
+                    <a:stretch>
+                      <a:fillRect/>
+                    </a:stretch>
+                  </pic:blipFill>
+                  <pic:spPr bwMode="auto">
+                    <a:xfrm>
+                      <a:off x="0" y="0"/>
+                      <a:ext cx="2571750" cy="2295525"/>
+                    </a:xfrm>
+                    <a:prstGeom prst="rect">
+                      <a:avLst/>
+                    </a:prstGeom>
+                    <a:noFill/>
+                    <a:ln>
+                      <a:noFill/>
+                    </a:ln>
+                  </pic:spPr>
+                </pic:pic>
+              </a:graphicData>
+            </a:graphic>
+          </wp:inline>
+        </w:drawing>
+      </w:r>
+    </w:p>
+    <w:p/>
+    <w:p>
       <w:pPr>
         <w:pStyle w:val="Heading1"/>
       </w:pPr>
@@ -738,7 +796,7 @@
                     <pic:cNvPicPr/>
                   </pic:nvPicPr>
                   <pic:blipFill>
-                    <a:blip r:embed="rId6"/>
+                    <a:blip r:embed="rId7"/>
                     <a:stretch>
                       <a:fillRect/>
                     </a:stretch>
@@ -785,7 +843,6 @@
         <w:rPr>
           <w:noProof/>
         </w:rPr>
-        <w:lastRenderedPageBreak/>
         <w:drawing>
           <wp:inline distT="0" distB="0" distL="0" distR="0" wp14:anchorId="02CC9945" wp14:editId="7E209B31">
             <wp:extent cx="2943636" cy="1752845"/>
@@ -802,7 +859,7 @@
                     <pic:cNvPicPr/>
                   </pic:nvPicPr>
                   <pic:blipFill>
-                    <a:blip r:embed="rId7"/>
+                    <a:blip r:embed="rId8"/>
                     <a:stretch>
                       <a:fillRect/>
                     </a:stretch>
@@ -844,7 +901,7 @@
                     <pic:cNvPicPr/>
                   </pic:nvPicPr>
                   <pic:blipFill>
-                    <a:blip r:embed="rId8"/>
+                    <a:blip r:embed="rId9"/>
                     <a:stretch>
                       <a:fillRect/>
                     </a:stretch>
@@ -900,7 +957,7 @@
                     </pic:cNvPicPr>
                   </pic:nvPicPr>
                   <pic:blipFill>
-                    <a:blip r:embed="rId9">
+                    <a:blip r:embed="rId10">
                       <a:extLst>
                         <a:ext uri="{28A0092B-C50C-407E-A947-70E740481C1C}">
                           <a14:useLocalDpi xmlns:a14="http://schemas.microsoft.com/office/drawing/2010/main" val="0"/>
@@ -976,7 +1033,7 @@
                     <pic:cNvPicPr/>
                   </pic:nvPicPr>
                   <pic:blipFill>
-                    <a:blip r:embed="rId10"/>
+                    <a:blip r:embed="rId11"/>
                     <a:stretch>
                       <a:fillRect/>
                     </a:stretch>
@@ -1026,6 +1083,9 @@
     </w:p>
     <w:p>
       <w:r>
+        <w:rPr>
+          <w:noProof/>
+        </w:rPr>
         <w:drawing>
           <wp:inline distT="0" distB="0" distL="0" distR="0" wp14:anchorId="0CD390C7" wp14:editId="2B65CB35">
             <wp:extent cx="5268060" cy="1066949"/>
@@ -1042,7 +1102,7 @@
                     <pic:cNvPicPr/>
                   </pic:nvPicPr>
                   <pic:blipFill>
-                    <a:blip r:embed="rId11"/>
+                    <a:blip r:embed="rId12"/>
                     <a:stretch>
                       <a:fillRect/>
                     </a:stretch>
@@ -1101,7 +1161,7 @@
                     <pic:cNvPicPr/>
                   </pic:nvPicPr>
                   <pic:blipFill>
-                    <a:blip r:embed="rId12"/>
+                    <a:blip r:embed="rId13"/>
                     <a:stretch>
                       <a:fillRect/>
                     </a:stretch>
@@ -1178,7 +1238,7 @@
                     <pic:cNvPicPr/>
                   </pic:nvPicPr>
                   <pic:blipFill>
-                    <a:blip r:embed="rId13"/>
+                    <a:blip r:embed="rId14"/>
                     <a:stretch>
                       <a:fillRect/>
                     </a:stretch>
@@ -1351,7 +1411,7 @@
                     <pic:cNvPicPr/>
                   </pic:nvPicPr>
                   <pic:blipFill>
-                    <a:blip r:embed="rId14"/>
+                    <a:blip r:embed="rId15"/>
                     <a:stretch>
                       <a:fillRect/>
                     </a:stretch>
@@ -1769,7 +1829,7 @@
                     <pic:cNvPicPr/>
                   </pic:nvPicPr>
                   <pic:blipFill>
-                    <a:blip r:embed="rId15"/>
+                    <a:blip r:embed="rId16"/>
                     <a:stretch>
                       <a:fillRect/>
                     </a:stretch>
@@ -1828,7 +1888,7 @@
                     <pic:cNvPicPr/>
                   </pic:nvPicPr>
                   <pic:blipFill>
-                    <a:blip r:embed="rId16"/>
+                    <a:blip r:embed="rId17"/>
                     <a:stretch>
                       <a:fillRect/>
                     </a:stretch>
@@ -1876,7 +1936,7 @@
                     <pic:cNvPicPr/>
                   </pic:nvPicPr>
                   <pic:blipFill>
-                    <a:blip r:embed="rId17"/>
+                    <a:blip r:embed="rId18"/>
                     <a:stretch>
                       <a:fillRect/>
                     </a:stretch>
@@ -1951,7 +2011,7 @@
                     <pic:cNvPicPr/>
                   </pic:nvPicPr>
                   <pic:blipFill>
-                    <a:blip r:embed="rId18"/>
+                    <a:blip r:embed="rId19"/>
                     <a:stretch>
                       <a:fillRect/>
                     </a:stretch>
@@ -1993,7 +2053,7 @@
                     <pic:cNvPicPr/>
                   </pic:nvPicPr>
                   <pic:blipFill>
-                    <a:blip r:embed="rId19"/>
+                    <a:blip r:embed="rId20"/>
                     <a:stretch>
                       <a:fillRect/>
                     </a:stretch>
@@ -2067,7 +2127,7 @@
                     </pic:cNvPicPr>
                   </pic:nvPicPr>
                   <pic:blipFill>
-                    <a:blip r:embed="rId20">
+                    <a:blip r:embed="rId21">
                       <a:extLst>
                         <a:ext uri="{28A0092B-C50C-407E-A947-70E740481C1C}">
                           <a14:useLocalDpi xmlns:a14="http://schemas.microsoft.com/office/drawing/2010/main" val="0"/>
@@ -2139,7 +2199,7 @@
                     <pic:cNvPicPr/>
                   </pic:nvPicPr>
                   <pic:blipFill>
-                    <a:blip r:embed="rId21"/>
+                    <a:blip r:embed="rId22"/>
                     <a:stretch>
                       <a:fillRect/>
                     </a:stretch>
@@ -2204,7 +2264,7 @@
                     <pic:cNvPicPr/>
                   </pic:nvPicPr>
                   <pic:blipFill>
-                    <a:blip r:embed="rId22"/>
+                    <a:blip r:embed="rId23"/>
                     <a:stretch>
                       <a:fillRect/>
                     </a:stretch>
@@ -2251,7 +2311,7 @@
                     <pic:cNvPicPr/>
                   </pic:nvPicPr>
                   <pic:blipFill>
-                    <a:blip r:embed="rId23"/>
+                    <a:blip r:embed="rId24"/>
                     <a:stretch>
                       <a:fillRect/>
                     </a:stretch>
@@ -2300,7 +2360,7 @@
                     <pic:cNvPicPr/>
                   </pic:nvPicPr>
                   <pic:blipFill>
-                    <a:blip r:embed="rId24"/>
+                    <a:blip r:embed="rId25"/>
                     <a:stretch>
                       <a:fillRect/>
                     </a:stretch>
@@ -2348,7 +2408,7 @@
                     <pic:cNvPicPr/>
                   </pic:nvPicPr>
                   <pic:blipFill>
-                    <a:blip r:embed="rId25"/>
+                    <a:blip r:embed="rId26"/>
                     <a:stretch>
                       <a:fillRect/>
                     </a:stretch>
@@ -2395,7 +2455,7 @@
                     <pic:cNvPicPr/>
                   </pic:nvPicPr>
                   <pic:blipFill>
-                    <a:blip r:embed="rId26"/>
+                    <a:blip r:embed="rId27"/>
                     <a:stretch>
                       <a:fillRect/>
                     </a:stretch>
@@ -2563,7 +2623,7 @@
                     <pic:cNvPicPr/>
                   </pic:nvPicPr>
                   <pic:blipFill>
-                    <a:blip r:embed="rId27"/>
+                    <a:blip r:embed="rId28"/>
                     <a:stretch>
                       <a:fillRect/>
                     </a:stretch>

</xml_diff>